<commit_message>
Everything works but reading names
</commit_message>
<xml_diff>
--- a/Debugging Report/Debugging Report and Debugger Photos.docx
+++ b/Debugging Report/Debugging Report and Debugger Photos.docx
@@ -813,10 +813,10 @@
           <w:noProof/>
         </w:rPr>
         <w:drawing>
-          <wp:inline distT="0" distB="0" distL="0" distR="0" wp14:anchorId="0716A3E4" wp14:editId="79B829F3">
-            <wp:extent cx="6941891" cy="3396343"/>
-            <wp:effectExtent l="0" t="0" r="0" b="0"/>
-            <wp:docPr id="8" name="Picture 8" descr="A picture containing text, monitor, screenshot, indoor&#10;&#10;Description automatically generated"/>
+          <wp:inline distT="0" distB="0" distL="0" distR="0" wp14:anchorId="2C404571" wp14:editId="407059C1">
+            <wp:extent cx="5731510" cy="3100070"/>
+            <wp:effectExtent l="0" t="0" r="2540" b="5080"/>
+            <wp:docPr id="12" name="Picture 12" descr="A picture containing text, indoor, monitor, screenshot&#10;&#10;Description automatically generated"/>
             <wp:cNvGraphicFramePr>
               <a:graphicFrameLocks xmlns:a="http://schemas.openxmlformats.org/drawingml/2006/main" noChangeAspect="1"/>
             </wp:cNvGraphicFramePr>
@@ -824,7 +824,7 @@
               <a:graphicData uri="http://schemas.openxmlformats.org/drawingml/2006/picture">
                 <pic:pic xmlns:pic="http://schemas.openxmlformats.org/drawingml/2006/picture">
                   <pic:nvPicPr>
-                    <pic:cNvPr id="8" name="Picture 8" descr="A picture containing text, monitor, screenshot, indoor&#10;&#10;Description automatically generated"/>
+                    <pic:cNvPr id="12" name="Picture 12" descr="A picture containing text, indoor, monitor, screenshot&#10;&#10;Description automatically generated"/>
                     <pic:cNvPicPr/>
                   </pic:nvPicPr>
                   <pic:blipFill>
@@ -836,7 +836,7 @@
                   <pic:spPr>
                     <a:xfrm>
                       <a:off x="0" y="0"/>
-                      <a:ext cx="6953563" cy="3402054"/>
+                      <a:ext cx="5731510" cy="3100070"/>
                     </a:xfrm>
                     <a:prstGeom prst="rect">
                       <a:avLst/>
@@ -847,6 +847,386 @@
             </a:graphic>
           </wp:inline>
         </w:drawing>
+      </w:r>
+    </w:p>
+    <w:p>
+      <w:pPr>
+        <w:rPr>
+          <w:sz w:val="32"/>
+          <w:szCs w:val="32"/>
+          <w:lang w:val="en-US"/>
+        </w:rPr>
+      </w:pPr>
+      <w:r>
+        <w:rPr>
+          <w:noProof/>
+        </w:rPr>
+        <w:lastRenderedPageBreak/>
+        <w:drawing>
+          <wp:inline distT="0" distB="0" distL="0" distR="0" wp14:anchorId="4F09A68C" wp14:editId="524A6329">
+            <wp:extent cx="5731510" cy="3458210"/>
+            <wp:effectExtent l="0" t="0" r="2540" b="8890"/>
+            <wp:docPr id="13" name="Picture 13" descr="A picture containing text, indoor, screenshot, electronics&#10;&#10;Description automatically generated"/>
+            <wp:cNvGraphicFramePr>
+              <a:graphicFrameLocks xmlns:a="http://schemas.openxmlformats.org/drawingml/2006/main" noChangeAspect="1"/>
+            </wp:cNvGraphicFramePr>
+            <a:graphic xmlns:a="http://schemas.openxmlformats.org/drawingml/2006/main">
+              <a:graphicData uri="http://schemas.openxmlformats.org/drawingml/2006/picture">
+                <pic:pic xmlns:pic="http://schemas.openxmlformats.org/drawingml/2006/picture">
+                  <pic:nvPicPr>
+                    <pic:cNvPr id="13" name="Picture 13" descr="A picture containing text, indoor, screenshot, electronics&#10;&#10;Description automatically generated"/>
+                    <pic:cNvPicPr/>
+                  </pic:nvPicPr>
+                  <pic:blipFill>
+                    <a:blip r:embed="rId12"/>
+                    <a:stretch>
+                      <a:fillRect/>
+                    </a:stretch>
+                  </pic:blipFill>
+                  <pic:spPr>
+                    <a:xfrm>
+                      <a:off x="0" y="0"/>
+                      <a:ext cx="5731510" cy="3458210"/>
+                    </a:xfrm>
+                    <a:prstGeom prst="rect">
+                      <a:avLst/>
+                    </a:prstGeom>
+                  </pic:spPr>
+                </pic:pic>
+              </a:graphicData>
+            </a:graphic>
+          </wp:inline>
+        </w:drawing>
+      </w:r>
+    </w:p>
+    <w:p>
+      <w:pPr>
+        <w:rPr>
+          <w:sz w:val="32"/>
+          <w:szCs w:val="32"/>
+          <w:lang w:val="en-US"/>
+        </w:rPr>
+      </w:pPr>
+    </w:p>
+    <w:p>
+      <w:pPr>
+        <w:rPr>
+          <w:sz w:val="32"/>
+          <w:szCs w:val="32"/>
+          <w:lang w:val="en-US"/>
+        </w:rPr>
+      </w:pPr>
+    </w:p>
+    <w:p>
+      <w:pPr>
+        <w:rPr>
+          <w:sz w:val="32"/>
+          <w:szCs w:val="32"/>
+          <w:lang w:val="en-US"/>
+        </w:rPr>
+      </w:pPr>
+      <w:r>
+        <w:rPr>
+          <w:b/>
+          <w:bCs/>
+          <w:sz w:val="32"/>
+          <w:szCs w:val="32"/>
+          <w:lang w:val="en-US"/>
+        </w:rPr>
+        <w:t xml:space="preserve">Test 4 – </w:t>
+      </w:r>
+      <w:r>
+        <w:rPr>
+          <w:sz w:val="32"/>
+          <w:szCs w:val="32"/>
+          <w:lang w:val="en-US"/>
+        </w:rPr>
+        <w:t>Fixing Add Player</w:t>
+      </w:r>
+    </w:p>
+    <w:p>
+      <w:pPr>
+        <w:rPr>
+          <w:sz w:val="32"/>
+          <w:szCs w:val="32"/>
+          <w:lang w:val="en-US"/>
+        </w:rPr>
+      </w:pPr>
+      <w:r>
+        <w:rPr>
+          <w:noProof/>
+        </w:rPr>
+        <w:drawing>
+          <wp:inline distT="0" distB="0" distL="0" distR="0" wp14:anchorId="44C88614" wp14:editId="4DFC1B92">
+            <wp:extent cx="5731510" cy="1863725"/>
+            <wp:effectExtent l="0" t="0" r="2540" b="3175"/>
+            <wp:docPr id="15" name="Picture 15" descr="Text&#10;&#10;Description automatically generated"/>
+            <wp:cNvGraphicFramePr>
+              <a:graphicFrameLocks xmlns:a="http://schemas.openxmlformats.org/drawingml/2006/main" noChangeAspect="1"/>
+            </wp:cNvGraphicFramePr>
+            <a:graphic xmlns:a="http://schemas.openxmlformats.org/drawingml/2006/main">
+              <a:graphicData uri="http://schemas.openxmlformats.org/drawingml/2006/picture">
+                <pic:pic xmlns:pic="http://schemas.openxmlformats.org/drawingml/2006/picture">
+                  <pic:nvPicPr>
+                    <pic:cNvPr id="15" name="Picture 15" descr="Text&#10;&#10;Description automatically generated"/>
+                    <pic:cNvPicPr/>
+                  </pic:nvPicPr>
+                  <pic:blipFill>
+                    <a:blip r:embed="rId13"/>
+                    <a:stretch>
+                      <a:fillRect/>
+                    </a:stretch>
+                  </pic:blipFill>
+                  <pic:spPr>
+                    <a:xfrm>
+                      <a:off x="0" y="0"/>
+                      <a:ext cx="5731510" cy="1863725"/>
+                    </a:xfrm>
+                    <a:prstGeom prst="rect">
+                      <a:avLst/>
+                    </a:prstGeom>
+                  </pic:spPr>
+                </pic:pic>
+              </a:graphicData>
+            </a:graphic>
+          </wp:inline>
+        </w:drawing>
+      </w:r>
+    </w:p>
+    <w:p>
+      <w:pPr>
+        <w:rPr>
+          <w:sz w:val="32"/>
+          <w:szCs w:val="32"/>
+          <w:lang w:val="en-US"/>
+        </w:rPr>
+      </w:pPr>
+      <w:r>
+        <w:rPr>
+          <w:sz w:val="32"/>
+          <w:szCs w:val="32"/>
+          <w:lang w:val="en-US"/>
+        </w:rPr>
+        <w:t>Add player was extremely simple to fix. Instead of add player creating a new Record, we instead just assign the passed variables to our currently viewed Record object.</w:t>
+      </w:r>
+    </w:p>
+    <w:p>
+      <w:pPr>
+        <w:rPr>
+          <w:sz w:val="32"/>
+          <w:szCs w:val="32"/>
+          <w:lang w:val="en-US"/>
+        </w:rPr>
+      </w:pPr>
+    </w:p>
+    <w:p>
+      <w:pPr>
+        <w:rPr>
+          <w:sz w:val="32"/>
+          <w:szCs w:val="32"/>
+          <w:lang w:val="en-US"/>
+        </w:rPr>
+      </w:pPr>
+    </w:p>
+    <w:p>
+      <w:pPr>
+        <w:rPr>
+          <w:sz w:val="32"/>
+          <w:szCs w:val="32"/>
+          <w:lang w:val="en-US"/>
+        </w:rPr>
+      </w:pPr>
+    </w:p>
+    <w:p>
+      <w:pPr>
+        <w:rPr>
+          <w:sz w:val="32"/>
+          <w:szCs w:val="32"/>
+          <w:lang w:val="en-US"/>
+        </w:rPr>
+      </w:pPr>
+      <w:r>
+        <w:rPr>
+          <w:b/>
+          <w:bCs/>
+          <w:sz w:val="32"/>
+          <w:szCs w:val="32"/>
+          <w:lang w:val="en-US"/>
+        </w:rPr>
+        <w:lastRenderedPageBreak/>
+        <w:t xml:space="preserve">Test 5 – </w:t>
+      </w:r>
+      <w:r>
+        <w:rPr>
+          <w:sz w:val="32"/>
+          <w:szCs w:val="32"/>
+          <w:lang w:val="en-US"/>
+        </w:rPr>
+        <w:t>Fixing Name Reading</w:t>
+      </w:r>
+    </w:p>
+    <w:p>
+      <w:pPr>
+        <w:rPr>
+          <w:sz w:val="32"/>
+          <w:szCs w:val="32"/>
+          <w:lang w:val="en-US"/>
+        </w:rPr>
+      </w:pPr>
+      <w:r>
+        <w:rPr>
+          <w:noProof/>
+        </w:rPr>
+        <w:drawing>
+          <wp:inline distT="0" distB="0" distL="0" distR="0" wp14:anchorId="402E9BA3" wp14:editId="54FE08C9">
+            <wp:extent cx="5731510" cy="880110"/>
+            <wp:effectExtent l="0" t="0" r="2540" b="0"/>
+            <wp:docPr id="14" name="Picture 14" descr="Graphical user interface, application&#10;&#10;Description automatically generated"/>
+            <wp:cNvGraphicFramePr>
+              <a:graphicFrameLocks xmlns:a="http://schemas.openxmlformats.org/drawingml/2006/main" noChangeAspect="1"/>
+            </wp:cNvGraphicFramePr>
+            <a:graphic xmlns:a="http://schemas.openxmlformats.org/drawingml/2006/main">
+              <a:graphicData uri="http://schemas.openxmlformats.org/drawingml/2006/picture">
+                <pic:pic xmlns:pic="http://schemas.openxmlformats.org/drawingml/2006/picture">
+                  <pic:nvPicPr>
+                    <pic:cNvPr id="14" name="Picture 14" descr="Graphical user interface, application&#10;&#10;Description automatically generated"/>
+                    <pic:cNvPicPr/>
+                  </pic:nvPicPr>
+                  <pic:blipFill>
+                    <a:blip r:embed="rId14"/>
+                    <a:stretch>
+                      <a:fillRect/>
+                    </a:stretch>
+                  </pic:blipFill>
+                  <pic:spPr>
+                    <a:xfrm>
+                      <a:off x="0" y="0"/>
+                      <a:ext cx="5731510" cy="880110"/>
+                    </a:xfrm>
+                    <a:prstGeom prst="rect">
+                      <a:avLst/>
+                    </a:prstGeom>
+                  </pic:spPr>
+                </pic:pic>
+              </a:graphicData>
+            </a:graphic>
+          </wp:inline>
+        </w:drawing>
+      </w:r>
+    </w:p>
+    <w:p>
+      <w:pPr>
+        <w:rPr>
+          <w:sz w:val="32"/>
+          <w:szCs w:val="32"/>
+          <w:lang w:val="en-US"/>
+        </w:rPr>
+      </w:pPr>
+      <w:r>
+        <w:rPr>
+          <w:sz w:val="32"/>
+          <w:szCs w:val="32"/>
+          <w:lang w:val="en-US"/>
+        </w:rPr>
+        <w:t xml:space="preserve">Even though we </w:t>
+      </w:r>
+      <w:r>
+        <w:rPr>
+          <w:sz w:val="32"/>
+          <w:szCs w:val="32"/>
+          <w:lang w:val="en-US"/>
+        </w:rPr>
+        <w:t>can</w:t>
+      </w:r>
+      <w:r>
+        <w:rPr>
+          <w:sz w:val="32"/>
+          <w:szCs w:val="32"/>
+          <w:lang w:val="en-US"/>
+        </w:rPr>
+        <w:t xml:space="preserve"> load records according to our customers specification, we still have a bug with</w:t>
+      </w:r>
+      <w:r>
+        <w:rPr>
+          <w:sz w:val="32"/>
+          <w:szCs w:val="32"/>
+          <w:lang w:val="en-US"/>
+        </w:rPr>
+        <w:t xml:space="preserve"> how </w:t>
+      </w:r>
+      <w:r>
+        <w:rPr>
+          <w:sz w:val="32"/>
+          <w:szCs w:val="32"/>
+          <w:lang w:val="en-US"/>
+        </w:rPr>
+        <w:t>our names are read.</w:t>
+      </w:r>
+    </w:p>
+    <w:p>
+      <w:pPr>
+        <w:rPr>
+          <w:sz w:val="32"/>
+          <w:szCs w:val="32"/>
+          <w:lang w:val="en-US"/>
+        </w:rPr>
+      </w:pPr>
+      <w:r>
+        <w:rPr>
+          <w:noProof/>
+        </w:rPr>
+        <w:drawing>
+          <wp:inline distT="0" distB="0" distL="0" distR="0" wp14:anchorId="17E04B7A" wp14:editId="12BC534D">
+            <wp:extent cx="5038725" cy="3200400"/>
+            <wp:effectExtent l="0" t="0" r="9525" b="0"/>
+            <wp:docPr id="16" name="Picture 16" descr="Text&#10;&#10;Description automatically generated"/>
+            <wp:cNvGraphicFramePr>
+              <a:graphicFrameLocks xmlns:a="http://schemas.openxmlformats.org/drawingml/2006/main" noChangeAspect="1"/>
+            </wp:cNvGraphicFramePr>
+            <a:graphic xmlns:a="http://schemas.openxmlformats.org/drawingml/2006/main">
+              <a:graphicData uri="http://schemas.openxmlformats.org/drawingml/2006/picture">
+                <pic:pic xmlns:pic="http://schemas.openxmlformats.org/drawingml/2006/picture">
+                  <pic:nvPicPr>
+                    <pic:cNvPr id="16" name="Picture 16" descr="Text&#10;&#10;Description automatically generated"/>
+                    <pic:cNvPicPr/>
+                  </pic:nvPicPr>
+                  <pic:blipFill>
+                    <a:blip r:embed="rId15"/>
+                    <a:stretch>
+                      <a:fillRect/>
+                    </a:stretch>
+                  </pic:blipFill>
+                  <pic:spPr>
+                    <a:xfrm>
+                      <a:off x="0" y="0"/>
+                      <a:ext cx="5038725" cy="3200400"/>
+                    </a:xfrm>
+                    <a:prstGeom prst="rect">
+                      <a:avLst/>
+                    </a:prstGeom>
+                  </pic:spPr>
+                </pic:pic>
+              </a:graphicData>
+            </a:graphic>
+          </wp:inline>
+        </w:drawing>
+      </w:r>
+    </w:p>
+    <w:p>
+      <w:pPr>
+        <w:rPr>
+          <w:sz w:val="32"/>
+          <w:szCs w:val="32"/>
+          <w:lang w:val="en-US"/>
+        </w:rPr>
+      </w:pPr>
+      <w:r>
+        <w:rPr>
+          <w:sz w:val="32"/>
+          <w:szCs w:val="32"/>
+          <w:lang w:val="en-US"/>
+        </w:rPr>
+        <w:t>After debugging, we can see that the name “Tommy” only has 3 characters assigned to it char array.</w:t>
       </w:r>
     </w:p>
     <w:sectPr>

</xml_diff>

<commit_message>
Update Debugging Report and Debugger Photos.docx
</commit_message>
<xml_diff>
--- a/Debugging Report/Debugging Report and Debugger Photos.docx
+++ b/Debugging Report/Debugging Report and Debugger Photos.docx
@@ -1,6 +1,6 @@
 
 <file path=word/document.xml><?xml version="1.0" encoding="utf-8"?>
-<w:document xmlns:wpc="http://schemas.microsoft.com/office/word/2010/wordprocessingCanvas" xmlns:cx="http://schemas.microsoft.com/office/drawing/2014/chartex" xmlns:cx1="http://schemas.microsoft.com/office/drawing/2015/9/8/chartex" xmlns:cx2="http://schemas.microsoft.com/office/drawing/2015/10/21/chartex" xmlns:cx3="http://schemas.microsoft.com/office/drawing/2016/5/9/chartex" xmlns:cx4="http://schemas.microsoft.com/office/drawing/2016/5/10/chartex" xmlns:cx5="http://schemas.microsoft.com/office/drawing/2016/5/11/chartex" xmlns:cx6="http://schemas.microsoft.com/office/drawing/2016/5/12/chartex" xmlns:cx7="http://schemas.microsoft.com/office/drawing/2016/5/13/chartex" xmlns:cx8="http://schemas.microsoft.com/office/drawing/2016/5/14/chartex" xmlns:mc="http://schemas.openxmlformats.org/markup-compatibility/2006" xmlns:aink="http://schemas.microsoft.com/office/drawing/2016/ink" xmlns:am3d="http://schemas.microsoft.com/office/drawing/2017/model3d" xmlns:o="urn:schemas-microsoft-com:office:office" xmlns:r="http://schemas.openxmlformats.org/officeDocument/2006/relationships" xmlns:m="http://schemas.openxmlformats.org/officeDocument/2006/math" xmlns:v="urn:schemas-microsoft-com:vml" xmlns:wp14="http://schemas.microsoft.com/office/word/2010/wordprocessingDrawing" xmlns:wp="http://schemas.openxmlformats.org/drawingml/2006/wordprocessingDrawing" xmlns:w10="urn:schemas-microsoft-com:office:word" xmlns:w="http://schemas.openxmlformats.org/wordprocessingml/2006/main" xmlns:w14="http://schemas.microsoft.com/office/word/2010/wordml" xmlns:w15="http://schemas.microsoft.com/office/word/2012/wordml" xmlns:w16cex="http://schemas.microsoft.com/office/word/2018/wordml/cex" xmlns:w16cid="http://schemas.microsoft.com/office/word/2016/wordml/cid" xmlns:w16="http://schemas.microsoft.com/office/word/2018/wordml" xmlns:w16sdtdh="http://schemas.microsoft.com/office/word/2020/wordml/sdtdatahash" xmlns:w16se="http://schemas.microsoft.com/office/word/2015/wordml/symex" xmlns:wpg="http://schemas.microsoft.com/office/word/2010/wordprocessingGroup" xmlns:wpi="http://schemas.microsoft.com/office/word/2010/wordprocessingInk" xmlns:wne="http://schemas.microsoft.com/office/word/2006/wordml" xmlns:wps="http://schemas.microsoft.com/office/word/2010/wordprocessingShape" mc:Ignorable="w14 w15 w16se w16cid w16 w16cex w16sdtdh wp14">
+<w:document xmlns:wpc="http://schemas.microsoft.com/office/word/2010/wordprocessingCanvas" xmlns:cx="http://schemas.microsoft.com/office/drawing/2014/chartex" xmlns:cx1="http://schemas.microsoft.com/office/drawing/2015/9/8/chartex" xmlns:cx2="http://schemas.microsoft.com/office/drawing/2015/10/21/chartex" xmlns:cx3="http://schemas.microsoft.com/office/drawing/2016/5/9/chartex" xmlns:cx4="http://schemas.microsoft.com/office/drawing/2016/5/10/chartex" xmlns:cx5="http://schemas.microsoft.com/office/drawing/2016/5/11/chartex" xmlns:cx6="http://schemas.microsoft.com/office/drawing/2016/5/12/chartex" xmlns:cx7="http://schemas.microsoft.com/office/drawing/2016/5/13/chartex" xmlns:cx8="http://schemas.microsoft.com/office/drawing/2016/5/14/chartex" xmlns:mc="http://schemas.openxmlformats.org/markup-compatibility/2006" xmlns:aink="http://schemas.microsoft.com/office/drawing/2016/ink" xmlns:am3d="http://schemas.microsoft.com/office/drawing/2017/model3d" xmlns:o="urn:schemas-microsoft-com:office:office" xmlns:r="http://schemas.openxmlformats.org/officeDocument/2006/relationships" xmlns:m="http://schemas.openxmlformats.org/officeDocument/2006/math" xmlns:v="urn:schemas-microsoft-com:vml" xmlns:wp14="http://schemas.microsoft.com/office/word/2010/wordprocessingDrawing" xmlns:wp="http://schemas.openxmlformats.org/drawingml/2006/wordprocessingDrawing" xmlns:w10="urn:schemas-microsoft-com:office:word" xmlns:w="http://schemas.openxmlformats.org/wordprocessingml/2006/main" xmlns:w14="http://schemas.microsoft.com/office/word/2010/wordml" xmlns:w15="http://schemas.microsoft.com/office/word/2012/wordml" xmlns:w16cex="http://schemas.microsoft.com/office/word/2018/wordml/cex" xmlns:w16cid="http://schemas.microsoft.com/office/word/2016/wordml/cid" xmlns:w16="http://schemas.microsoft.com/office/word/2018/wordml" xmlns:w16se="http://schemas.microsoft.com/office/word/2015/wordml/symex" xmlns:wpg="http://schemas.microsoft.com/office/word/2010/wordprocessingGroup" xmlns:wpi="http://schemas.microsoft.com/office/word/2010/wordprocessingInk" xmlns:wne="http://schemas.microsoft.com/office/word/2006/wordml" xmlns:wps="http://schemas.microsoft.com/office/word/2010/wordprocessingShape" mc:Ignorable="w14 w15 w16se w16cid w16 w16cex wp14">
   <w:body>
     <w:p>
       <w:pPr>
@@ -164,6 +164,14 @@
         <w:lastRenderedPageBreak/>
         <w:t>This was eventually changed to instead use the recordCount variable, since it holds how many potential records we could have</w:t>
       </w:r>
+      <w:r>
+        <w:rPr>
+          <w:sz w:val="32"/>
+          <w:szCs w:val="32"/>
+          <w:lang w:val="en-US"/>
+        </w:rPr>
+        <w:t>.</w:t>
+      </w:r>
     </w:p>
     <w:p>
       <w:pPr>
@@ -471,7 +479,39 @@
           <w:lang w:val="en-US"/>
         </w:rPr>
         <w:lastRenderedPageBreak/>
-        <w:t>After realizing that the customer only wants to have one customer pointer at a time loaded, I decided to scrap the idea of texture caching, as it would still lead to the same problem as before.</w:t>
+        <w:t xml:space="preserve">After realizing that the customer only wants to have one customer </w:t>
+      </w:r>
+      <w:r>
+        <w:rPr>
+          <w:sz w:val="32"/>
+          <w:szCs w:val="32"/>
+          <w:lang w:val="en-US"/>
+        </w:rPr>
+        <w:t xml:space="preserve">loaded </w:t>
+      </w:r>
+      <w:r>
+        <w:rPr>
+          <w:sz w:val="32"/>
+          <w:szCs w:val="32"/>
+          <w:lang w:val="en-US"/>
+        </w:rPr>
+        <w:t>at a tim</w:t>
+      </w:r>
+      <w:r>
+        <w:rPr>
+          <w:sz w:val="32"/>
+          <w:szCs w:val="32"/>
+          <w:lang w:val="en-US"/>
+        </w:rPr>
+        <w:t>e</w:t>
+      </w:r>
+      <w:r>
+        <w:rPr>
+          <w:sz w:val="32"/>
+          <w:szCs w:val="32"/>
+          <w:lang w:val="en-US"/>
+        </w:rPr>
+        <w:t>, I decided to scrap the idea of texture caching, as it would still lead to the same problem as before.</w:t>
       </w:r>
       <w:r>
         <w:rPr>
@@ -521,7 +561,7 @@
           <w:szCs w:val="32"/>
           <w:lang w:val="en-US"/>
         </w:rPr>
-        <w:t>I began changing a lot of functions that accessed the Record vector, and instead made it reference a single Record pointer variable.</w:t>
+        <w:t>I began changing a lot of functions that accessed the Record vector, and instead made it reference a single Record variable.</w:t>
       </w:r>
     </w:p>
     <w:p>
@@ -772,23 +812,23 @@
           <w:szCs w:val="32"/>
           <w:lang w:val="en-US"/>
         </w:rPr>
-        <w:t xml:space="preserve">Since the load function is going to work a lot differently now, I will need to </w:t>
-      </w:r>
-      <w:r>
-        <w:rPr>
-          <w:sz w:val="32"/>
-          <w:szCs w:val="32"/>
-          <w:lang w:val="en-US"/>
-        </w:rPr>
-        <w:t xml:space="preserve"> </w:t>
-      </w:r>
-      <w:r>
-        <w:rPr>
-          <w:sz w:val="32"/>
-          <w:szCs w:val="32"/>
-          <w:lang w:val="en-US"/>
-        </w:rPr>
-        <w:t>adapt the old load code with the new variables I introduced.</w:t>
+        <w:t xml:space="preserve">Since the load function is going to work a lot differently now, I will need </w:t>
+      </w:r>
+      <w:r>
+        <w:rPr>
+          <w:sz w:val="32"/>
+          <w:szCs w:val="32"/>
+          <w:lang w:val="en-US"/>
+        </w:rPr>
+        <w:t>to adapt</w:t>
+      </w:r>
+      <w:r>
+        <w:rPr>
+          <w:sz w:val="32"/>
+          <w:szCs w:val="32"/>
+          <w:lang w:val="en-US"/>
+        </w:rPr>
+        <w:t xml:space="preserve"> the old load code with the new variables I introduced.</w:t>
       </w:r>
     </w:p>
     <w:p>
@@ -907,6 +947,14 @@
           <w:lang w:val="en-US"/>
         </w:rPr>
       </w:pPr>
+      <w:r>
+        <w:rPr>
+          <w:sz w:val="32"/>
+          <w:szCs w:val="32"/>
+          <w:lang w:val="en-US"/>
+        </w:rPr>
+        <w:t>Here the GetRecord function was reworked to search for the given index in the binary file. It would then set the Record to whatever it finds.</w:t>
+      </w:r>
     </w:p>
     <w:p>
       <w:pPr>
@@ -1053,7 +1101,6 @@
           <w:szCs w:val="32"/>
           <w:lang w:val="en-US"/>
         </w:rPr>
-        <w:lastRenderedPageBreak/>
         <w:t xml:space="preserve">Test 5 – </w:t>
       </w:r>
       <w:r>
@@ -1240,7 +1287,7 @@
 </file>
 
 <file path=word/styles.xml><?xml version="1.0" encoding="utf-8"?>
-<w:styles xmlns:mc="http://schemas.openxmlformats.org/markup-compatibility/2006" xmlns:r="http://schemas.openxmlformats.org/officeDocument/2006/relationships" xmlns:w="http://schemas.openxmlformats.org/wordprocessingml/2006/main" xmlns:w14="http://schemas.microsoft.com/office/word/2010/wordml" xmlns:w15="http://schemas.microsoft.com/office/word/2012/wordml" xmlns:w16cex="http://schemas.microsoft.com/office/word/2018/wordml/cex" xmlns:w16cid="http://schemas.microsoft.com/office/word/2016/wordml/cid" xmlns:w16="http://schemas.microsoft.com/office/word/2018/wordml" xmlns:w16sdtdh="http://schemas.microsoft.com/office/word/2020/wordml/sdtdatahash" xmlns:w16se="http://schemas.microsoft.com/office/word/2015/wordml/symex" mc:Ignorable="w14 w15 w16se w16cid w16 w16cex w16sdtdh">
+<w:styles xmlns:mc="http://schemas.openxmlformats.org/markup-compatibility/2006" xmlns:r="http://schemas.openxmlformats.org/officeDocument/2006/relationships" xmlns:w="http://schemas.openxmlformats.org/wordprocessingml/2006/main" xmlns:w14="http://schemas.microsoft.com/office/word/2010/wordml" xmlns:w15="http://schemas.microsoft.com/office/word/2012/wordml" xmlns:w16cex="http://schemas.microsoft.com/office/word/2018/wordml/cex" xmlns:w16cid="http://schemas.microsoft.com/office/word/2016/wordml/cid" xmlns:w16="http://schemas.microsoft.com/office/word/2018/wordml" xmlns:w16se="http://schemas.microsoft.com/office/word/2015/wordml/symex" mc:Ignorable="w14 w15 w16se w16cid w16 w16cex">
   <w:docDefaults>
     <w:rPrDefault>
       <w:rPr>

</xml_diff>

<commit_message>
Complete TOOD: Fix Input stuff
</commit_message>
<xml_diff>
--- a/Debugging Report/Debugging Report and Debugger Photos.docx
+++ b/Debugging Report/Debugging Report and Debugger Photos.docx
@@ -1124,7 +1124,7 @@
           <wp:inline distT="0" distB="0" distL="0" distR="0" wp14:anchorId="7F15E56B" wp14:editId="78AE41A8">
             <wp:extent cx="5731510" cy="3290570"/>
             <wp:effectExtent l="0" t="0" r="2540" b="5080"/>
-            <wp:docPr id="18" name="Picture 18"/>
+            <wp:docPr id="18" name="Picture 18" descr="Text&#10;&#10;Description automatically generated"/>
             <wp:cNvGraphicFramePr>
               <a:graphicFrameLocks xmlns:a="http://schemas.openxmlformats.org/drawingml/2006/main" noChangeAspect="1"/>
             </wp:cNvGraphicFramePr>
@@ -1132,7 +1132,7 @@
               <a:graphicData uri="http://schemas.openxmlformats.org/drawingml/2006/picture">
                 <pic:pic xmlns:pic="http://schemas.openxmlformats.org/drawingml/2006/picture">
                   <pic:nvPicPr>
-                    <pic:cNvPr id="1" name=""/>
+                    <pic:cNvPr id="18" name="Picture 18" descr="Text&#10;&#10;Description automatically generated"/>
                     <pic:cNvPicPr/>
                   </pic:nvPicPr>
                   <pic:blipFill>
@@ -1172,6 +1172,32 @@
           <w:lang w:val="en-US"/>
         </w:rPr>
         <w:t>At first, this resulting in a bunch of errors, such as the Record not being written in the correct location.</w:t>
+      </w:r>
+    </w:p>
+    <w:p>
+      <w:pPr>
+        <w:rPr>
+          <w:sz w:val="32"/>
+          <w:szCs w:val="32"/>
+          <w:lang w:val="en-US"/>
+        </w:rPr>
+      </w:pPr>
+    </w:p>
+    <w:p>
+      <w:pPr>
+        <w:rPr>
+          <w:sz w:val="32"/>
+          <w:szCs w:val="32"/>
+          <w:lang w:val="en-US"/>
+        </w:rPr>
+      </w:pPr>
+      <w:r>
+        <w:rPr>
+          <w:sz w:val="32"/>
+          <w:szCs w:val="32"/>
+          <w:lang w:val="en-US"/>
+        </w:rPr>
+        <w:t>After numerous headaches, it was resolved by making sure seekg() and seekp() were used correctly, whilst also making sure to index the correct amount of records before writing the new data.</w:t>
       </w:r>
     </w:p>
     <w:p>
@@ -1237,6 +1263,7 @@
           <w:szCs w:val="32"/>
           <w:lang w:val="en-US"/>
         </w:rPr>
+        <w:lastRenderedPageBreak/>
         <w:t xml:space="preserve">To test if it </w:t>
       </w:r>
       <w:r>
@@ -1276,7 +1303,55 @@
         <w:rPr>
           <w:noProof/>
         </w:rPr>
-        <w:lastRenderedPageBreak/>
+        <w:drawing>
+          <wp:inline distT="0" distB="0" distL="0" distR="0" wp14:anchorId="13B3EAF9" wp14:editId="3812FB1D">
+            <wp:extent cx="5731510" cy="3381375"/>
+            <wp:effectExtent l="0" t="0" r="2540" b="9525"/>
+            <wp:docPr id="20" name="Picture 20" descr="Text&#10;&#10;Description automatically generated"/>
+            <wp:cNvGraphicFramePr>
+              <a:graphicFrameLocks xmlns:a="http://schemas.openxmlformats.org/drawingml/2006/main" noChangeAspect="1"/>
+            </wp:cNvGraphicFramePr>
+            <a:graphic xmlns:a="http://schemas.openxmlformats.org/drawingml/2006/main">
+              <a:graphicData uri="http://schemas.openxmlformats.org/drawingml/2006/picture">
+                <pic:pic xmlns:pic="http://schemas.openxmlformats.org/drawingml/2006/picture">
+                  <pic:nvPicPr>
+                    <pic:cNvPr id="20" name="Picture 20" descr="Text&#10;&#10;Description automatically generated"/>
+                    <pic:cNvPicPr/>
+                  </pic:nvPicPr>
+                  <pic:blipFill>
+                    <a:blip r:embed="rId16"/>
+                    <a:stretch>
+                      <a:fillRect/>
+                    </a:stretch>
+                  </pic:blipFill>
+                  <pic:spPr>
+                    <a:xfrm>
+                      <a:off x="0" y="0"/>
+                      <a:ext cx="5731510" cy="3381375"/>
+                    </a:xfrm>
+                    <a:prstGeom prst="rect">
+                      <a:avLst/>
+                    </a:prstGeom>
+                  </pic:spPr>
+                </pic:pic>
+              </a:graphicData>
+            </a:graphic>
+          </wp:inline>
+        </w:drawing>
+      </w:r>
+    </w:p>
+    <w:p>
+      <w:pPr>
+        <w:rPr>
+          <w:sz w:val="32"/>
+          <w:szCs w:val="32"/>
+          <w:lang w:val="en-US"/>
+        </w:rPr>
+      </w:pPr>
+      <w:r>
+        <w:rPr>
+          <w:noProof/>
+        </w:rPr>
         <w:drawing>
           <wp:inline distT="0" distB="0" distL="0" distR="0" wp14:anchorId="6396E051" wp14:editId="338E9A93">
             <wp:extent cx="5731510" cy="2814955"/>
@@ -1293,7 +1368,7 @@
                     <pic:cNvPicPr/>
                   </pic:nvPicPr>
                   <pic:blipFill>
-                    <a:blip r:embed="rId16"/>
+                    <a:blip r:embed="rId17"/>
                     <a:stretch>
                       <a:fillRect/>
                     </a:stretch>
@@ -1331,15 +1406,64 @@
           <w:lang w:val="en-US"/>
         </w:rPr>
       </w:pPr>
-    </w:p>
-    <w:p>
-      <w:pPr>
-        <w:rPr>
-          <w:sz w:val="32"/>
-          <w:szCs w:val="32"/>
-          <w:lang w:val="en-US"/>
-        </w:rPr>
-      </w:pPr>
+      <w:r>
+        <w:rPr>
+          <w:noProof/>
+        </w:rPr>
+        <w:lastRenderedPageBreak/>
+        <w:drawing>
+          <wp:inline distT="0" distB="0" distL="0" distR="0" wp14:anchorId="3E497A3D" wp14:editId="3BC94ECF">
+            <wp:extent cx="5731510" cy="3161665"/>
+            <wp:effectExtent l="0" t="0" r="2540" b="635"/>
+            <wp:docPr id="19" name="Picture 19" descr="A yellow smiley face&#10;&#10;Description automatically generated"/>
+            <wp:cNvGraphicFramePr>
+              <a:graphicFrameLocks xmlns:a="http://schemas.openxmlformats.org/drawingml/2006/main" noChangeAspect="1"/>
+            </wp:cNvGraphicFramePr>
+            <a:graphic xmlns:a="http://schemas.openxmlformats.org/drawingml/2006/main">
+              <a:graphicData uri="http://schemas.openxmlformats.org/drawingml/2006/picture">
+                <pic:pic xmlns:pic="http://schemas.openxmlformats.org/drawingml/2006/picture">
+                  <pic:nvPicPr>
+                    <pic:cNvPr id="19" name="Picture 19" descr="A yellow smiley face&#10;&#10;Description automatically generated"/>
+                    <pic:cNvPicPr/>
+                  </pic:nvPicPr>
+                  <pic:blipFill>
+                    <a:blip r:embed="rId18"/>
+                    <a:stretch>
+                      <a:fillRect/>
+                    </a:stretch>
+                  </pic:blipFill>
+                  <pic:spPr>
+                    <a:xfrm>
+                      <a:off x="0" y="0"/>
+                      <a:ext cx="5731510" cy="3161665"/>
+                    </a:xfrm>
+                    <a:prstGeom prst="rect">
+                      <a:avLst/>
+                    </a:prstGeom>
+                  </pic:spPr>
+                </pic:pic>
+              </a:graphicData>
+            </a:graphic>
+          </wp:inline>
+        </w:drawing>
+      </w:r>
+    </w:p>
+    <w:p>
+      <w:pPr>
+        <w:rPr>
+          <w:sz w:val="32"/>
+          <w:szCs w:val="32"/>
+          <w:lang w:val="en-US"/>
+        </w:rPr>
+      </w:pPr>
+      <w:r>
+        <w:rPr>
+          <w:sz w:val="32"/>
+          <w:szCs w:val="32"/>
+          <w:lang w:val="en-US"/>
+        </w:rPr>
+        <w:t>A new character entry “Joe” being added successfully.</w:t>
+      </w:r>
     </w:p>
     <w:p>
       <w:pPr>
@@ -1405,7 +1529,7 @@
                     <pic:cNvPicPr/>
                   </pic:nvPicPr>
                   <pic:blipFill>
-                    <a:blip r:embed="rId17"/>
+                    <a:blip r:embed="rId19"/>
                     <a:stretch>
                       <a:fillRect/>
                     </a:stretch>
@@ -1504,7 +1628,7 @@
                     <pic:cNvPicPr/>
                   </pic:nvPicPr>
                   <pic:blipFill>
-                    <a:blip r:embed="rId18"/>
+                    <a:blip r:embed="rId20"/>
                     <a:stretch>
                       <a:fillRect/>
                     </a:stretch>
@@ -1680,7 +1804,7 @@
                     <pic:cNvPicPr/>
                   </pic:nvPicPr>
                   <pic:blipFill>
-                    <a:blip r:embed="rId19"/>
+                    <a:blip r:embed="rId21"/>
                     <a:stretch>
                       <a:fillRect/>
                     </a:stretch>
@@ -1756,7 +1880,7 @@
                     <pic:cNvPicPr/>
                   </pic:nvPicPr>
                   <pic:blipFill>
-                    <a:blip r:embed="rId20"/>
+                    <a:blip r:embed="rId22"/>
                     <a:stretch>
                       <a:fillRect/>
                     </a:stretch>

</xml_diff>